<commit_message>
added with_lua boolean arg to determine whether to add lua assisted styles
</commit_message>
<xml_diff>
--- a/word_reference_template.docx
+++ b/word_reference_template.docx
@@ -66,8 +66,6 @@
       <w:pPr>
         <w:pStyle w:val="5"/>
         <w:rPr>
-          <w:rStyle w:val="Hyperlink"/>
-          <w:color w:val="2E74B5" w:themeColor="accent1" w:themeShade="BF"/>
           <w:rtl/>
         </w:rPr>
       </w:pPr>
@@ -81,12 +79,14 @@
     </w:p>
     <w:p>
       <w:pPr>
-        <w:pStyle w:val="a5"/>
         <w:rPr>
           <w:rStyle w:val="Hyperlink"/>
-          <w:rtl/>
-        </w:rPr>
-      </w:pPr>
+          <w:szCs w:val="22"/>
+          <w:rtl/>
+        </w:rPr>
+      </w:pPr>
+      <w:bookmarkStart w:id="0" w:name="_GoBack"/>
+      <w:bookmarkEnd w:id="0"/>
     </w:p>
     <w:p>
       <w:pPr>
@@ -206,7 +206,6 @@
       <w:pPr>
         <w:pStyle w:val="law-number"/>
         <w:rPr>
-          <w:rFonts w:hint="cs"/>
           <w:rtl/>
         </w:rPr>
       </w:pPr>
@@ -248,8 +247,6 @@
           <w:rtl/>
         </w:rPr>
       </w:pPr>
-      <w:bookmarkStart w:id="0" w:name="_GoBack"/>
-      <w:bookmarkEnd w:id="0"/>
     </w:p>
     <w:p>
       <w:pPr>
@@ -708,7 +705,7 @@
   <w:style w:type="paragraph" w:default="1" w:styleId="a">
     <w:name w:val="Normal"/>
     <w:qFormat/>
-    <w:rsid w:val="005B4409"/>
+    <w:rsid w:val="00E16159"/>
     <w:pPr>
       <w:bidi/>
       <w:spacing w:line="240" w:lineRule="auto"/>

</xml_diff>